<commit_message>
reviewed and changed Report
</commit_message>
<xml_diff>
--- a/EndofSprint2/IntermediateReport.docx
+++ b/EndofSprint2/IntermediateReport.docx
@@ -384,6 +384,7 @@
                                     <w:dataBinding w:prefixMappings="xmlns:ns0='http://purl.org/dc/elements/1.1/' xmlns:ns1='http://schemas.openxmlformats.org/package/2006/metadata/core-properties' " w:xpath="/ns1:coreProperties[1]/ns0:title[1]" w:storeItemID="{6C3C8BC8-F283-45AE-878A-BAB7291924A1}"/>
                                     <w:text w:multiLine="1"/>
                                   </w:sdtPr>
+                                  <w:sdtEndPr/>
                                   <w:sdtContent>
                                     <w:r>
                                       <w:rPr>
@@ -416,6 +417,7 @@
                                   <w:dataBinding w:prefixMappings="xmlns:ns0='http://purl.org/dc/elements/1.1/' xmlns:ns1='http://schemas.openxmlformats.org/package/2006/metadata/core-properties' " w:xpath="/ns1:coreProperties[1]/ns0:subject[1]" w:storeItemID="{6C3C8BC8-F283-45AE-878A-BAB7291924A1}"/>
                                   <w:text/>
                                 </w:sdtPr>
+                                <w:sdtEndPr/>
                                 <w:sdtContent>
                                   <w:p>
                                     <w:pPr>
@@ -632,7 +634,7 @@
                             <w:txbxContent>
                               <w:p>
                                 <w:pPr>
-                                  <w:pStyle w:val="Geenafstand"/>
+                                  <w:pStyle w:val="NoSpacing"/>
                                   <w:jc w:val="right"/>
                                   <w:rPr>
                                     <w:sz w:val="28"/>
@@ -649,7 +651,7 @@
                               </w:p>
                               <w:p>
                                 <w:pPr>
-                                  <w:pStyle w:val="Geenafstand"/>
+                                  <w:pStyle w:val="NoSpacing"/>
                                   <w:jc w:val="right"/>
                                   <w:rPr>
                                     <w:color w:val="808080" w:themeColor="background1" w:themeShade="80"/>
@@ -686,7 +688,7 @@
                               </w:p>
                               <w:p>
                                 <w:pPr>
-                                  <w:pStyle w:val="Geenafstand"/>
+                                  <w:pStyle w:val="NoSpacing"/>
                                   <w:rPr>
                                     <w:color w:val="808080" w:themeColor="background1" w:themeShade="80"/>
                                   </w:rPr>
@@ -702,21 +704,19 @@
                                     <w:sz w:val="28"/>
                                     <w:szCs w:val="28"/>
                                   </w:rPr>
-                                  <w:t xml:space="preserve"> Heins, RD, </w:t>
+                                  <w:t xml:space="preserve"> </w:t>
                                 </w:r>
-                                <w:proofErr w:type="spellStart"/>
                                 <w:r>
                                   <w:rPr>
                                     <w:sz w:val="28"/>
                                     <w:szCs w:val="28"/>
                                   </w:rPr>
-                                  <w:t>Rienk</w:t>
+                                  <w:t>Heins, RD, Rienk</w:t>
                                 </w:r>
-                                <w:proofErr w:type="spellEnd"/>
                               </w:p>
                               <w:p>
                                 <w:pPr>
-                                  <w:pStyle w:val="Geenafstand"/>
+                                  <w:pStyle w:val="NoSpacing"/>
                                   <w:rPr>
                                     <w:color w:val="808080" w:themeColor="background1" w:themeShade="80"/>
                                     <w:sz w:val="18"/>
@@ -746,7 +746,7 @@
                               </w:p>
                               <w:p>
                                 <w:pPr>
-                                  <w:pStyle w:val="Geenafstand"/>
+                                  <w:pStyle w:val="NoSpacing"/>
                                   <w:rPr>
                                     <w:color w:val="808080" w:themeColor="background1" w:themeShade="80"/>
                                     <w:sz w:val="18"/>
@@ -756,7 +756,7 @@
                               </w:p>
                               <w:p>
                                 <w:pPr>
-                                  <w:pStyle w:val="Geenafstand"/>
+                                  <w:pStyle w:val="NoSpacing"/>
                                   <w:rPr>
                                     <w:color w:val="808080" w:themeColor="background1" w:themeShade="80"/>
                                     <w:sz w:val="18"/>
@@ -766,7 +766,10 @@
                               </w:p>
                               <w:p>
                                 <w:pPr>
-                                  <w:pStyle w:val="Geenafstand"/>
+                                  <w:pStyle w:val="NoSpacing"/>
+                                  <w:rPr>
+                                    <w:lang w:val="en-GB"/>
+                                  </w:rPr>
                                 </w:pPr>
                                 <w:r>
                                   <w:rPr>
@@ -779,17 +782,19 @@
                                   <w:rPr>
                                     <w:sz w:val="28"/>
                                     <w:szCs w:val="28"/>
+                                    <w:lang w:val="en-GB"/>
                                   </w:rPr>
                                   <w:t>Visser P, Pascal</w:t>
                                 </w:r>
                               </w:p>
                               <w:p>
                                 <w:pPr>
-                                  <w:pStyle w:val="Geenafstand"/>
+                                  <w:pStyle w:val="NoSpacing"/>
                                   <w:ind w:left="720" w:firstLine="720"/>
                                   <w:rPr>
                                     <w:sz w:val="18"/>
                                     <w:szCs w:val="18"/>
+                                    <w:lang w:val="en-GB"/>
                                   </w:rPr>
                                 </w:pPr>
                                 <w:r>
@@ -797,6 +802,7 @@
                                     <w:color w:val="808080" w:themeColor="background1" w:themeShade="80"/>
                                     <w:sz w:val="18"/>
                                     <w:szCs w:val="18"/>
+                                    <w:lang w:val="en-GB"/>
                                   </w:rPr>
                                   <w:t xml:space="preserve">        </w:t>
                                 </w:r>
@@ -807,6 +813,7 @@
                                       <w:color w:val="808080" w:themeColor="background1" w:themeShade="80"/>
                                       <w:sz w:val="18"/>
                                       <w:szCs w:val="18"/>
+                                      <w:lang w:val="en-GB"/>
                                     </w:rPr>
                                     <w:t>p.visser@st.hanze.nl</w:t>
                                   </w:r>
@@ -815,6 +822,7 @@
                                   <w:rPr>
                                     <w:sz w:val="18"/>
                                     <w:szCs w:val="18"/>
+                                    <w:lang w:val="en-GB"/>
                                   </w:rPr>
                                   <w:t xml:space="preserve"> </w:t>
                                 </w:r>
@@ -838,12 +846,16 @@
               </mc:Choice>
               <mc:Fallback>
                 <w:pict>
-                  <v:shape w14:anchorId="74A31822" id="Text Box 2" o:spid="_x0000_s1027" type="#_x0000_t202" style="position:absolute;margin-left:268.8pt;margin-top:519.15pt;width:185.9pt;height:153.85pt;z-index:251666432;visibility:visible;mso-wrap-style:square;mso-width-percent:400;mso-height-percent:0;mso-wrap-distance-left:9pt;mso-wrap-distance-top:3.6pt;mso-wrap-distance-right:9pt;mso-wrap-distance-bottom:3.6pt;mso-position-horizontal:absolute;mso-position-horizontal-relative:margin;mso-position-vertical:absolute;mso-position-vertical-relative:text;mso-width-percent:400;mso-height-percent:0;mso-width-relative:margin;mso-height-relative:margin;v-text-anchor:top" o:gfxdata="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" filled="f">
+                  <v:shapetype w14:anchorId="74A31822" id="_x0000_t202" coordsize="21600,21600" o:spt="202" path="m,l,21600r21600,l21600,xe">
+                    <v:stroke joinstyle="miter"/>
+                    <v:path gradientshapeok="t" o:connecttype="rect"/>
+                  </v:shapetype>
+                  <v:shape id="Text Box 2" o:spid="_x0000_s1027" type="#_x0000_t202" style="position:absolute;margin-left:268.8pt;margin-top:519.15pt;width:185.9pt;height:153.85pt;z-index:251666432;visibility:visible;mso-wrap-style:square;mso-width-percent:400;mso-height-percent:0;mso-wrap-distance-left:9pt;mso-wrap-distance-top:3.6pt;mso-wrap-distance-right:9pt;mso-wrap-distance-bottom:3.6pt;mso-position-horizontal:absolute;mso-position-horizontal-relative:margin;mso-position-vertical:absolute;mso-position-vertical-relative:text;mso-width-percent:400;mso-height-percent:0;mso-width-relative:margin;mso-height-relative:margin;v-text-anchor:top" o:gfxdata="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" filled="f">
                     <v:textbox>
                       <w:txbxContent>
                         <w:p>
                           <w:pPr>
-                            <w:pStyle w:val="Geenafstand"/>
+                            <w:pStyle w:val="NoSpacing"/>
                             <w:jc w:val="right"/>
                             <w:rPr>
                               <w:sz w:val="28"/>
@@ -860,7 +872,7 @@
                         </w:p>
                         <w:p>
                           <w:pPr>
-                            <w:pStyle w:val="Geenafstand"/>
+                            <w:pStyle w:val="NoSpacing"/>
                             <w:jc w:val="right"/>
                             <w:rPr>
                               <w:color w:val="808080" w:themeColor="background1" w:themeShade="80"/>
@@ -897,7 +909,7 @@
                         </w:p>
                         <w:p>
                           <w:pPr>
-                            <w:pStyle w:val="Geenafstand"/>
+                            <w:pStyle w:val="NoSpacing"/>
                             <w:rPr>
                               <w:color w:val="808080" w:themeColor="background1" w:themeShade="80"/>
                             </w:rPr>
@@ -913,21 +925,19 @@
                               <w:sz w:val="28"/>
                               <w:szCs w:val="28"/>
                             </w:rPr>
-                            <w:t xml:space="preserve"> Heins, RD, </w:t>
+                            <w:t xml:space="preserve"> </w:t>
                           </w:r>
-                          <w:proofErr w:type="spellStart"/>
                           <w:r>
                             <w:rPr>
                               <w:sz w:val="28"/>
                               <w:szCs w:val="28"/>
                             </w:rPr>
-                            <w:t>Rienk</w:t>
+                            <w:t>Heins, RD, Rienk</w:t>
                           </w:r>
-                          <w:proofErr w:type="spellEnd"/>
                         </w:p>
                         <w:p>
                           <w:pPr>
-                            <w:pStyle w:val="Geenafstand"/>
+                            <w:pStyle w:val="NoSpacing"/>
                             <w:rPr>
                               <w:color w:val="808080" w:themeColor="background1" w:themeShade="80"/>
                               <w:sz w:val="18"/>
@@ -957,7 +967,7 @@
                         </w:p>
                         <w:p>
                           <w:pPr>
-                            <w:pStyle w:val="Geenafstand"/>
+                            <w:pStyle w:val="NoSpacing"/>
                             <w:rPr>
                               <w:color w:val="808080" w:themeColor="background1" w:themeShade="80"/>
                               <w:sz w:val="18"/>
@@ -967,7 +977,7 @@
                         </w:p>
                         <w:p>
                           <w:pPr>
-                            <w:pStyle w:val="Geenafstand"/>
+                            <w:pStyle w:val="NoSpacing"/>
                             <w:rPr>
                               <w:color w:val="808080" w:themeColor="background1" w:themeShade="80"/>
                               <w:sz w:val="18"/>
@@ -977,7 +987,10 @@
                         </w:p>
                         <w:p>
                           <w:pPr>
-                            <w:pStyle w:val="Geenafstand"/>
+                            <w:pStyle w:val="NoSpacing"/>
+                            <w:rPr>
+                              <w:lang w:val="en-GB"/>
+                            </w:rPr>
                           </w:pPr>
                           <w:r>
                             <w:rPr>
@@ -990,17 +1003,19 @@
                             <w:rPr>
                               <w:sz w:val="28"/>
                               <w:szCs w:val="28"/>
+                              <w:lang w:val="en-GB"/>
                             </w:rPr>
                             <w:t>Visser P, Pascal</w:t>
                           </w:r>
                         </w:p>
                         <w:p>
                           <w:pPr>
-                            <w:pStyle w:val="Geenafstand"/>
+                            <w:pStyle w:val="NoSpacing"/>
                             <w:ind w:left="720" w:firstLine="720"/>
                             <w:rPr>
                               <w:sz w:val="18"/>
                               <w:szCs w:val="18"/>
+                              <w:lang w:val="en-GB"/>
                             </w:rPr>
                           </w:pPr>
                           <w:r>
@@ -1008,6 +1023,7 @@
                               <w:color w:val="808080" w:themeColor="background1" w:themeShade="80"/>
                               <w:sz w:val="18"/>
                               <w:szCs w:val="18"/>
+                              <w:lang w:val="en-GB"/>
                             </w:rPr>
                             <w:t xml:space="preserve">        </w:t>
                           </w:r>
@@ -1018,6 +1034,7 @@
                                 <w:color w:val="808080" w:themeColor="background1" w:themeShade="80"/>
                                 <w:sz w:val="18"/>
                                 <w:szCs w:val="18"/>
+                                <w:lang w:val="en-GB"/>
                               </w:rPr>
                               <w:t>p.visser@st.hanze.nl</w:t>
                             </w:r>
@@ -1026,6 +1043,7 @@
                             <w:rPr>
                               <w:sz w:val="18"/>
                               <w:szCs w:val="18"/>
+                              <w:lang w:val="en-GB"/>
                             </w:rPr>
                             <w:t xml:space="preserve"> </w:t>
                           </w:r>
@@ -1081,7 +1099,7 @@
                             <w:txbxContent>
                               <w:p>
                                 <w:pPr>
-                                  <w:pStyle w:val="Bijschrift"/>
+                                  <w:pStyle w:val="Caption"/>
                                   <w:rPr>
                                     <w:rFonts w:asciiTheme="majorHAnsi" w:eastAsiaTheme="majorEastAsia" w:hAnsiTheme="majorHAnsi" w:cstheme="majorBidi"/>
                                     <w:noProof/>
@@ -1092,13 +1110,8 @@
                                     <w:lang w:val="en-GB"/>
                                   </w:rPr>
                                 </w:pPr>
-                                <w:proofErr w:type="spellStart"/>
                                 <w:r>
-                                  <w:t>Figure</w:t>
-                                </w:r>
-                                <w:proofErr w:type="spellEnd"/>
-                                <w:r>
-                                  <w:t xml:space="preserve"> </w:t>
+                                  <w:t xml:space="preserve">Figure </w:t>
                                 </w:r>
                                 <w:r>
                                   <w:fldChar w:fldCharType="begin"/>
@@ -1119,23 +1132,7 @@
                                   <w:fldChar w:fldCharType="end"/>
                                 </w:r>
                                 <w:r>
-                                  <w:t xml:space="preserve">: </w:t>
-                                </w:r>
-                                <w:proofErr w:type="spellStart"/>
-                                <w:r>
-                                  <w:t>bioplastic</w:t>
-                                </w:r>
-                                <w:proofErr w:type="spellEnd"/>
-                                <w:r>
-                                  <w:t xml:space="preserve"> </w:t>
-                                </w:r>
-                                <w:proofErr w:type="spellStart"/>
-                                <w:r>
-                                  <w:t>degradation</w:t>
-                                </w:r>
-                                <w:proofErr w:type="spellEnd"/>
-                                <w:r>
-                                  <w:t xml:space="preserve"> over time</w:t>
+                                  <w:t>: bioplastic degradation over time</w:t>
                                 </w:r>
                               </w:p>
                             </w:txbxContent>
@@ -1297,7 +1294,7 @@
     </w:sdt>
     <w:p>
       <w:pPr>
-        <w:pStyle w:val="Kop1"/>
+        <w:pStyle w:val="Heading1"/>
         <w:rPr>
           <w:spacing w:val="-10"/>
           <w:kern w:val="28"/>
@@ -1363,7 +1360,7 @@
     </w:p>
     <w:p>
       <w:pPr>
-        <w:pStyle w:val="Lijstalinea"/>
+        <w:pStyle w:val="ListParagraph"/>
         <w:numPr>
           <w:ilvl w:val="0"/>
           <w:numId w:val="1"/>
@@ -1381,7 +1378,7 @@
     </w:p>
     <w:p>
       <w:pPr>
-        <w:pStyle w:val="Lijstalinea"/>
+        <w:pStyle w:val="ListParagraph"/>
         <w:numPr>
           <w:ilvl w:val="0"/>
           <w:numId w:val="1"/>
@@ -1399,7 +1396,7 @@
     </w:p>
     <w:p>
       <w:pPr>
-        <w:pStyle w:val="Lijstalinea"/>
+        <w:pStyle w:val="ListParagraph"/>
         <w:numPr>
           <w:ilvl w:val="0"/>
           <w:numId w:val="1"/>
@@ -1430,7 +1427,7 @@
     </w:p>
     <w:p>
       <w:pPr>
-        <w:pStyle w:val="Lijstalinea"/>
+        <w:pStyle w:val="ListParagraph"/>
         <w:numPr>
           <w:ilvl w:val="0"/>
           <w:numId w:val="1"/>
@@ -1448,7 +1445,7 @@
     </w:p>
     <w:p>
       <w:pPr>
-        <w:pStyle w:val="Lijstalinea"/>
+        <w:pStyle w:val="ListParagraph"/>
         <w:numPr>
           <w:ilvl w:val="0"/>
           <w:numId w:val="1"/>
@@ -1466,7 +1463,7 @@
     </w:p>
     <w:p>
       <w:pPr>
-        <w:pStyle w:val="Lijstalinea"/>
+        <w:pStyle w:val="ListParagraph"/>
         <w:numPr>
           <w:ilvl w:val="0"/>
           <w:numId w:val="1"/>
@@ -1484,7 +1481,7 @@
     </w:p>
     <w:p>
       <w:pPr>
-        <w:pStyle w:val="Lijstalinea"/>
+        <w:pStyle w:val="ListParagraph"/>
         <w:numPr>
           <w:ilvl w:val="0"/>
           <w:numId w:val="1"/>
@@ -1552,14 +1549,28 @@
           <w:rFonts w:cstheme="minorHAnsi"/>
           <w:lang w:val="en-US"/>
         </w:rPr>
-        <w:t>The goal of the project is to analyze obtained research data from flow-cytometry and develop with machine learning an analysis pipeline that can calculated the degradation of PHBV by bacteria.</w:t>
+        <w:t>The goal of the project is to analyze obtained research data from flow-cytometry and develop with machine learning an analysis pipeline that can calculate the degradation of PHBV by bacteria.</w:t>
       </w:r>
       <w:r>
         <w:rPr>
           <w:rFonts w:cstheme="minorHAnsi"/>
           <w:lang w:val="en-US"/>
         </w:rPr>
-        <w:t xml:space="preserve"> With this pipeline, researchers can use it to calculate degradation by different bacteria spices. </w:t>
+        <w:t xml:space="preserve"> With this pipeline, researchers can use it to calculate</w:t>
+      </w:r>
+      <w:r>
+        <w:rPr>
+          <w:rFonts w:cstheme="minorHAnsi"/>
+          <w:lang w:val="en-US"/>
+        </w:rPr>
+        <w:t xml:space="preserve"> the</w:t>
+      </w:r>
+      <w:r>
+        <w:rPr>
+          <w:rFonts w:cstheme="minorHAnsi"/>
+          <w:lang w:val="en-US"/>
+        </w:rPr>
+        <w:t xml:space="preserve"> degradation by different bacteria spices. </w:t>
       </w:r>
     </w:p>
     <w:p>
@@ -1706,7 +1717,7 @@
     </w:p>
     <w:p>
       <w:pPr>
-        <w:pStyle w:val="Kop1"/>
+        <w:pStyle w:val="Heading1"/>
         <w:rPr>
           <w:lang w:val="en-US"/>
         </w:rPr>
@@ -1750,7 +1761,7 @@
     </w:p>
     <w:p>
       <w:pPr>
-        <w:pStyle w:val="Lijstalinea"/>
+        <w:pStyle w:val="ListParagraph"/>
         <w:numPr>
           <w:ilvl w:val="0"/>
           <w:numId w:val="1"/>
@@ -1774,7 +1785,7 @@
     </w:p>
     <w:p>
       <w:pPr>
-        <w:pStyle w:val="Lijstalinea"/>
+        <w:pStyle w:val="ListParagraph"/>
         <w:numPr>
           <w:ilvl w:val="0"/>
           <w:numId w:val="1"/>
@@ -1812,35 +1823,62 @@
           <w:kern w:val="28"/>
           <w:lang w:val="en-GB"/>
         </w:rPr>
-        <w:t xml:space="preserve">In the first part of this project, we were focused on analysing the dataset and to prepare it for machine learning. In short, the first part was entirely spent on data exploration. </w:t>
-      </w:r>
-    </w:p>
-    <w:p>
-      <w:pPr>
-        <w:rPr>
-          <w:rFonts w:eastAsiaTheme="majorEastAsia" w:cstheme="minorHAnsi"/>
-          <w:spacing w:val="-10"/>
-          <w:kern w:val="28"/>
-          <w:lang w:val="en-GB"/>
-        </w:rPr>
-      </w:pPr>
-      <w:r>
-        <w:rPr>
-          <w:rFonts w:eastAsiaTheme="majorEastAsia" w:cstheme="minorHAnsi"/>
-          <w:spacing w:val="-10"/>
-          <w:kern w:val="28"/>
-          <w:lang w:val="en-GB"/>
-        </w:rPr>
-        <w:t xml:space="preserve">To perform the exploration, we had to use some tools and techniques. </w:t>
-      </w:r>
-      <w:r>
-        <w:rPr>
-          <w:rFonts w:eastAsiaTheme="majorEastAsia" w:cstheme="minorHAnsi"/>
-          <w:spacing w:val="-10"/>
-          <w:kern w:val="28"/>
-          <w:lang w:val="en-GB"/>
-        </w:rPr>
-        <w:t xml:space="preserve">The main tool that we had, was the statistical programming language R. We have used R </w:t>
+        <w:t xml:space="preserve">In the first part of this project, </w:t>
+      </w:r>
+      <w:r>
+        <w:rPr>
+          <w:rFonts w:eastAsiaTheme="majorEastAsia" w:cstheme="minorHAnsi"/>
+          <w:spacing w:val="-10"/>
+          <w:kern w:val="28"/>
+          <w:lang w:val="en-GB"/>
+        </w:rPr>
+        <w:t xml:space="preserve">the focus was </w:t>
+      </w:r>
+      <w:r>
+        <w:rPr>
+          <w:rFonts w:eastAsiaTheme="majorEastAsia" w:cstheme="minorHAnsi"/>
+          <w:spacing w:val="-10"/>
+          <w:kern w:val="28"/>
+          <w:lang w:val="en-GB"/>
+        </w:rPr>
+        <w:t xml:space="preserve">on analysing the dataset and to prepare it for machine learning. In short, the first part was entirely spent on data exploration. </w:t>
+      </w:r>
+    </w:p>
+    <w:p>
+      <w:pPr>
+        <w:rPr>
+          <w:rFonts w:eastAsiaTheme="majorEastAsia" w:cstheme="minorHAnsi"/>
+          <w:spacing w:val="-10"/>
+          <w:kern w:val="28"/>
+          <w:lang w:val="en-GB"/>
+        </w:rPr>
+      </w:pPr>
+      <w:r>
+        <w:rPr>
+          <w:rFonts w:eastAsiaTheme="majorEastAsia" w:cstheme="minorHAnsi"/>
+          <w:spacing w:val="-10"/>
+          <w:kern w:val="28"/>
+          <w:lang w:val="en-GB"/>
+        </w:rPr>
+        <w:t xml:space="preserve">The main tool </w:t>
+      </w:r>
+      <w:r>
+        <w:rPr>
+          <w:rFonts w:eastAsiaTheme="majorEastAsia" w:cstheme="minorHAnsi"/>
+          <w:spacing w:val="-10"/>
+          <w:kern w:val="28"/>
+          <w:lang w:val="en-GB"/>
+        </w:rPr>
+        <w:t xml:space="preserve">used was </w:t>
+      </w:r>
+      <w:r>
+        <w:rPr>
+          <w:rFonts w:eastAsiaTheme="majorEastAsia" w:cstheme="minorHAnsi"/>
+          <w:spacing w:val="-10"/>
+          <w:kern w:val="28"/>
+          <w:lang w:val="en-GB"/>
+        </w:rPr>
+        <w:t xml:space="preserve">the statistical programming language R. We have used R </w:t>
       </w:r>
       <w:r>
         <w:rPr>
@@ -1914,56 +1952,144 @@
           <w:kern w:val="28"/>
           <w:lang w:val="en-GB"/>
         </w:rPr>
-        <w:t xml:space="preserve">). Furthermore, we used the scrum technique to evaluate and discuss progress and aberrations. We used Trello to keep track of our progress and tasks. </w:t>
-      </w:r>
-    </w:p>
-    <w:p>
-      <w:pPr>
-        <w:rPr>
-          <w:rFonts w:eastAsiaTheme="majorEastAsia" w:cstheme="minorHAnsi"/>
-          <w:spacing w:val="-10"/>
-          <w:kern w:val="28"/>
-          <w:lang w:val="en-GB"/>
-        </w:rPr>
-      </w:pPr>
-    </w:p>
-    <w:p>
-      <w:pPr>
-        <w:rPr>
-          <w:rFonts w:eastAsiaTheme="majorEastAsia" w:cstheme="minorHAnsi"/>
-          <w:spacing w:val="-10"/>
-          <w:kern w:val="28"/>
-          <w:lang w:val="en-GB"/>
-        </w:rPr>
-      </w:pPr>
-      <w:r>
-        <w:rPr>
-          <w:rFonts w:eastAsiaTheme="majorEastAsia" w:cstheme="minorHAnsi"/>
-          <w:spacing w:val="-10"/>
-          <w:kern w:val="28"/>
-          <w:lang w:val="en-GB"/>
-        </w:rPr>
-        <w:t xml:space="preserve">The first challenge was to understand the dataset. The. </w:t>
-      </w:r>
-      <w:proofErr w:type="spellStart"/>
-      <w:r>
-        <w:rPr>
-          <w:rFonts w:eastAsiaTheme="majorEastAsia" w:cstheme="minorHAnsi"/>
-          <w:spacing w:val="-10"/>
-          <w:kern w:val="28"/>
-          <w:lang w:val="en-GB"/>
-        </w:rPr>
-        <w:t>fsc</w:t>
-      </w:r>
-      <w:proofErr w:type="spellEnd"/>
-      <w:r>
-        <w:rPr>
-          <w:rFonts w:eastAsiaTheme="majorEastAsia" w:cstheme="minorHAnsi"/>
-          <w:spacing w:val="-10"/>
-          <w:kern w:val="28"/>
-          <w:lang w:val="en-GB"/>
-        </w:rPr>
-        <w:t xml:space="preserve"> data retrieved from flow cytometer experiments with bacteria/ PHBV samples, was divided into 4 </w:t>
+        <w:t>). Furthermore, the scrum technique</w:t>
+      </w:r>
+      <w:r>
+        <w:rPr>
+          <w:rFonts w:eastAsiaTheme="majorEastAsia" w:cstheme="minorHAnsi"/>
+          <w:spacing w:val="-10"/>
+          <w:kern w:val="28"/>
+          <w:lang w:val="en-GB"/>
+        </w:rPr>
+        <w:t xml:space="preserve"> was easy to use</w:t>
+      </w:r>
+      <w:r>
+        <w:rPr>
+          <w:rFonts w:eastAsiaTheme="majorEastAsia" w:cstheme="minorHAnsi"/>
+          <w:spacing w:val="-10"/>
+          <w:kern w:val="28"/>
+          <w:lang w:val="en-GB"/>
+        </w:rPr>
+        <w:t xml:space="preserve"> to evaluate and discuss progress and aberrations.</w:t>
+      </w:r>
+      <w:r>
+        <w:rPr>
+          <w:rFonts w:eastAsiaTheme="majorEastAsia" w:cstheme="minorHAnsi"/>
+          <w:spacing w:val="-10"/>
+          <w:kern w:val="28"/>
+          <w:lang w:val="en-GB"/>
+        </w:rPr>
+        <w:t xml:space="preserve"> </w:t>
+      </w:r>
+      <w:r>
+        <w:rPr>
+          <w:rFonts w:eastAsiaTheme="majorEastAsia" w:cstheme="minorHAnsi"/>
+          <w:spacing w:val="-10"/>
+          <w:kern w:val="28"/>
+          <w:lang w:val="en-GB"/>
+        </w:rPr>
+        <w:t>Trello kep</w:t>
+      </w:r>
+      <w:r>
+        <w:rPr>
+          <w:rFonts w:eastAsiaTheme="majorEastAsia" w:cstheme="minorHAnsi"/>
+          <w:spacing w:val="-10"/>
+          <w:kern w:val="28"/>
+          <w:lang w:val="en-GB"/>
+        </w:rPr>
+        <w:t>t</w:t>
+      </w:r>
+      <w:r>
+        <w:rPr>
+          <w:rFonts w:eastAsiaTheme="majorEastAsia" w:cstheme="minorHAnsi"/>
+          <w:spacing w:val="-10"/>
+          <w:kern w:val="28"/>
+          <w:lang w:val="en-GB"/>
+        </w:rPr>
+        <w:t xml:space="preserve"> track of </w:t>
+      </w:r>
+      <w:r>
+        <w:rPr>
+          <w:rFonts w:eastAsiaTheme="majorEastAsia" w:cstheme="minorHAnsi"/>
+          <w:spacing w:val="-10"/>
+          <w:kern w:val="28"/>
+          <w:lang w:val="en-GB"/>
+        </w:rPr>
+        <w:t>the</w:t>
+      </w:r>
+      <w:r>
+        <w:rPr>
+          <w:rFonts w:eastAsiaTheme="majorEastAsia" w:cstheme="minorHAnsi"/>
+          <w:spacing w:val="-10"/>
+          <w:kern w:val="28"/>
+          <w:lang w:val="en-GB"/>
+        </w:rPr>
+        <w:t xml:space="preserve"> progress and tasks. </w:t>
+      </w:r>
+    </w:p>
+    <w:p>
+      <w:pPr>
+        <w:rPr>
+          <w:rFonts w:eastAsiaTheme="majorEastAsia" w:cstheme="minorHAnsi"/>
+          <w:spacing w:val="-10"/>
+          <w:kern w:val="28"/>
+          <w:lang w:val="en-GB"/>
+        </w:rPr>
+      </w:pPr>
+    </w:p>
+    <w:p>
+      <w:pPr>
+        <w:rPr>
+          <w:rFonts w:eastAsiaTheme="majorEastAsia" w:cstheme="minorHAnsi"/>
+          <w:spacing w:val="-10"/>
+          <w:kern w:val="28"/>
+          <w:lang w:val="en-GB"/>
+        </w:rPr>
+      </w:pPr>
+      <w:r>
+        <w:rPr>
+          <w:rFonts w:eastAsiaTheme="majorEastAsia" w:cstheme="minorHAnsi"/>
+          <w:spacing w:val="-10"/>
+          <w:kern w:val="28"/>
+          <w:lang w:val="en-GB"/>
+        </w:rPr>
+        <w:t>The first challenge was to understand the dataset. The</w:t>
+      </w:r>
+      <w:r>
+        <w:rPr>
+          <w:rFonts w:eastAsiaTheme="majorEastAsia" w:cstheme="minorHAnsi"/>
+          <w:spacing w:val="-10"/>
+          <w:kern w:val="28"/>
+          <w:lang w:val="en-GB"/>
+        </w:rPr>
+        <w:t xml:space="preserve"> Flow Cytometry Standard (FCS)</w:t>
+      </w:r>
+      <w:r>
+        <w:rPr>
+          <w:rFonts w:eastAsiaTheme="majorEastAsia" w:cstheme="minorHAnsi"/>
+          <w:spacing w:val="-10"/>
+          <w:kern w:val="28"/>
+          <w:lang w:val="en-GB"/>
+        </w:rPr>
+        <w:t xml:space="preserve"> data retrieved from flow cytometer experiments with bacteria/ PHBV samples, was divided into </w:t>
+      </w:r>
+      <w:r>
+        <w:rPr>
+          <w:rFonts w:eastAsiaTheme="majorEastAsia" w:cstheme="minorHAnsi"/>
+          <w:spacing w:val="-10"/>
+          <w:kern w:val="28"/>
+          <w:lang w:val="en-GB"/>
+        </w:rPr>
+        <w:t>four</w:t>
+      </w:r>
+      <w:r>
+        <w:rPr>
+          <w:rFonts w:eastAsiaTheme="majorEastAsia" w:cstheme="minorHAnsi"/>
+          <w:spacing w:val="-10"/>
+          <w:kern w:val="28"/>
+          <w:lang w:val="en-GB"/>
+        </w:rPr>
+        <w:t xml:space="preserve"> </w:t>
       </w:r>
       <w:r>
         <w:rPr>
@@ -1999,7 +2125,61 @@
           <w:kern w:val="28"/>
           <w:lang w:val="en-GB"/>
         </w:rPr>
-        <w:t xml:space="preserve"> The file is these folders we sometimes used in experiments such as colouring and freeze thaw. </w:t>
+        <w:t xml:space="preserve"> The file</w:t>
+      </w:r>
+      <w:r>
+        <w:rPr>
+          <w:rFonts w:eastAsiaTheme="majorEastAsia" w:cstheme="minorHAnsi"/>
+          <w:spacing w:val="-10"/>
+          <w:kern w:val="28"/>
+          <w:lang w:val="en-GB"/>
+        </w:rPr>
+        <w:t>s</w:t>
+      </w:r>
+      <w:r>
+        <w:rPr>
+          <w:rFonts w:eastAsiaTheme="majorEastAsia" w:cstheme="minorHAnsi"/>
+          <w:spacing w:val="-10"/>
+          <w:kern w:val="28"/>
+          <w:lang w:val="en-GB"/>
+        </w:rPr>
+        <w:t xml:space="preserve"> i</w:t>
+      </w:r>
+      <w:r>
+        <w:rPr>
+          <w:rFonts w:eastAsiaTheme="majorEastAsia" w:cstheme="minorHAnsi"/>
+          <w:spacing w:val="-10"/>
+          <w:kern w:val="28"/>
+          <w:lang w:val="en-GB"/>
+        </w:rPr>
+        <w:t>n</w:t>
+      </w:r>
+      <w:r>
+        <w:rPr>
+          <w:rFonts w:eastAsiaTheme="majorEastAsia" w:cstheme="minorHAnsi"/>
+          <w:spacing w:val="-10"/>
+          <w:kern w:val="28"/>
+          <w:lang w:val="en-GB"/>
+        </w:rPr>
+        <w:t xml:space="preserve"> these folders we</w:t>
+      </w:r>
+      <w:r>
+        <w:rPr>
+          <w:rFonts w:eastAsiaTheme="majorEastAsia" w:cstheme="minorHAnsi"/>
+          <w:spacing w:val="-10"/>
+          <w:kern w:val="28"/>
+          <w:lang w:val="en-GB"/>
+        </w:rPr>
+        <w:t>re</w:t>
+      </w:r>
+      <w:r>
+        <w:rPr>
+          <w:rFonts w:eastAsiaTheme="majorEastAsia" w:cstheme="minorHAnsi"/>
+          <w:spacing w:val="-10"/>
+          <w:kern w:val="28"/>
+          <w:lang w:val="en-GB"/>
+        </w:rPr>
+        <w:t xml:space="preserve"> sometimes used in experiments such as colouring and freeze thaw. </w:t>
       </w:r>
       <w:r>
         <w:rPr>
@@ -2117,18 +2297,13 @@
                         <w:txbxContent>
                           <w:p>
                             <w:pPr>
-                              <w:pStyle w:val="Bijschrift"/>
+                              <w:pStyle w:val="Caption"/>
                               <w:rPr>
                                 <w:noProof/>
                               </w:rPr>
                             </w:pPr>
-                            <w:proofErr w:type="spellStart"/>
                             <w:r>
-                              <w:t>Figure</w:t>
-                            </w:r>
-                            <w:proofErr w:type="spellEnd"/>
-                            <w:r>
-                              <w:t xml:space="preserve"> </w:t>
+                              <w:t xml:space="preserve">Figure </w:t>
                             </w:r>
                             <w:r>
                               <w:fldChar w:fldCharType="begin"/>
@@ -2327,27 +2502,7 @@
           <w:kern w:val="28"/>
           <w:lang w:val="en-GB"/>
         </w:rPr>
-        <w:t xml:space="preserve">This comparing was very time consuming but, we had no faster way </w:t>
-      </w:r>
-      <w:proofErr w:type="gramStart"/>
-      <w:r>
-        <w:rPr>
-          <w:rFonts w:eastAsiaTheme="majorEastAsia" w:cstheme="minorHAnsi"/>
-          <w:spacing w:val="-10"/>
-          <w:kern w:val="28"/>
-          <w:lang w:val="en-GB"/>
-        </w:rPr>
-        <w:t>at the moment</w:t>
-      </w:r>
-      <w:proofErr w:type="gramEnd"/>
-      <w:r>
-        <w:rPr>
-          <w:rFonts w:eastAsiaTheme="majorEastAsia" w:cstheme="minorHAnsi"/>
-          <w:spacing w:val="-10"/>
-          <w:kern w:val="28"/>
-          <w:lang w:val="en-GB"/>
-        </w:rPr>
-        <w:t xml:space="preserve">. But two of the three approaches resulted into useful plots and graphs. </w:t>
+        <w:t xml:space="preserve">This comparing was very time consuming but, we had no faster way at the moment. But two of the three approaches resulted into useful plots and graphs. </w:t>
       </w:r>
     </w:p>
     <w:p>
@@ -2422,7 +2577,7 @@
     </w:p>
     <w:p>
       <w:pPr>
-        <w:pStyle w:val="Kop1"/>
+        <w:pStyle w:val="Heading1"/>
         <w:rPr>
           <w:lang w:val="en-US"/>
         </w:rPr>
@@ -2452,7 +2607,7 @@
         <w:rPr>
           <w:lang w:val="en-US"/>
         </w:rPr>
-        <w:t xml:space="preserve">The first results or the big and only result, is al </w:t>
+        <w:t xml:space="preserve">The first results or the big and only result, is a </w:t>
       </w:r>
       <w:r>
         <w:rPr>
@@ -2471,7 +2626,19 @@
         <w:rPr>
           <w:lang w:val="en-US"/>
         </w:rPr>
-        <w:t xml:space="preserve">With clustering, our goal was to distinguish bacteria from plastic particles. But this proved no easy task, there were no annotations in the dataset of what was a </w:t>
+        <w:t xml:space="preserve">With clustering, </w:t>
+      </w:r>
+      <w:r>
+        <w:rPr>
+          <w:lang w:val="en-US"/>
+        </w:rPr>
+        <w:t>the</w:t>
+      </w:r>
+      <w:r>
+        <w:rPr>
+          <w:lang w:val="en-US"/>
+        </w:rPr>
+        <w:t xml:space="preserve"> goal was to distinguish bacteria from plastic particles. But this proved no easy task, there were no annotations in the dataset of what was a </w:t>
       </w:r>
       <w:r>
         <w:rPr>
@@ -2489,7 +2656,43 @@
         <w:rPr>
           <w:lang w:val="en-US"/>
         </w:rPr>
-        <w:t>cle. In the freeze thaw experiments, bacteria were killed due the cold environment. So, by clustering the before and after. Differences had to been seen. In the graphs below the results</w:t>
+        <w:t xml:space="preserve">cle. In the freeze thaw experiments, bacteria were killed due the cold environment. So, by </w:t>
+      </w:r>
+      <w:r>
+        <w:rPr>
+          <w:lang w:val="en-US"/>
+        </w:rPr>
+        <w:t>plotting</w:t>
+      </w:r>
+      <w:r>
+        <w:rPr>
+          <w:lang w:val="en-US"/>
+        </w:rPr>
+        <w:t xml:space="preserve"> the before and after</w:t>
+      </w:r>
+      <w:r>
+        <w:rPr>
+          <w:lang w:val="en-US"/>
+        </w:rPr>
+        <w:t xml:space="preserve"> the freeze thaw method</w:t>
+      </w:r>
+      <w:r>
+        <w:rPr>
+          <w:lang w:val="en-US"/>
+        </w:rPr>
+        <w:t>.</w:t>
+      </w:r>
+      <w:r>
+        <w:rPr>
+          <w:lang w:val="en-US"/>
+        </w:rPr>
+        <w:t xml:space="preserve"> </w:t>
+      </w:r>
+      <w:r>
+        <w:rPr>
+          <w:lang w:val="en-US"/>
+        </w:rPr>
+        <w:t>Differences had to been seen. In the graphs below the results</w:t>
       </w:r>
       <w:r>
         <w:rPr>
@@ -2565,7 +2768,7 @@
     </w:p>
     <w:p>
       <w:pPr>
-        <w:pStyle w:val="Bijschrift"/>
+        <w:pStyle w:val="Caption"/>
         <w:rPr>
           <w:lang w:val="en-US"/>
         </w:rPr>
@@ -2640,16 +2843,16 @@
           <w:kern w:val="28"/>
           <w:lang w:val="en-GB"/>
         </w:rPr>
-        <w:t xml:space="preserve">Furthermore, we have used principal component analysis (PCA) to sees ‘hidden’ correlation between all the variables. PCA has let us </w:t>
-      </w:r>
-      <w:r>
-        <w:rPr>
-          <w:rFonts w:eastAsiaTheme="majorEastAsia" w:cstheme="minorHAnsi"/>
-          <w:spacing w:val="-10"/>
-          <w:kern w:val="28"/>
-          <w:lang w:val="en-GB"/>
-        </w:rPr>
-        <w:t>see</w:t>
+        <w:t>Furthermore, we have used principal component analysis (PCA) to see ‘hidden’ correlation between all the variables. PCA ha</w:t>
+      </w:r>
+      <w:r>
+        <w:rPr>
+          <w:rFonts w:eastAsiaTheme="majorEastAsia" w:cstheme="minorHAnsi"/>
+          <w:spacing w:val="-10"/>
+          <w:kern w:val="28"/>
+          <w:lang w:val="en-GB"/>
+        </w:rPr>
+        <w:t>s shown</w:t>
       </w:r>
       <w:r>
         <w:rPr>
@@ -2722,7 +2925,7 @@
                         <w:txbxContent>
                           <w:p>
                             <w:pPr>
-                              <w:pStyle w:val="Bijschrift"/>
+                              <w:pStyle w:val="Caption"/>
                               <w:rPr>
                                 <w:rFonts w:eastAsiaTheme="majorEastAsia" w:cstheme="minorHAnsi"/>
                                 <w:noProof/>
@@ -2731,21 +2934,11 @@
                                 <w:lang w:val="en-GB"/>
                               </w:rPr>
                             </w:pPr>
-                            <w:proofErr w:type="spellStart"/>
                             <w:r>
-                              <w:t>Figure</w:t>
+                              <w:t xml:space="preserve">Figure </w:t>
                             </w:r>
-                            <w:proofErr w:type="spellEnd"/>
                             <w:r>
-                              <w:t xml:space="preserve"> 5: PC1 </w:t>
-                            </w:r>
-                            <w:proofErr w:type="spellStart"/>
-                            <w:r>
-                              <w:t>vs</w:t>
-                            </w:r>
-                            <w:proofErr w:type="spellEnd"/>
-                            <w:r>
-                              <w:t xml:space="preserve"> PC2</w:t>
+                              <w:t>5: PC1 vs PC2</w:t>
                             </w:r>
                           </w:p>
                         </w:txbxContent>
@@ -2913,7 +3106,7 @@
                         <w:txbxContent>
                           <w:p>
                             <w:pPr>
-                              <w:pStyle w:val="Bijschrift"/>
+                              <w:pStyle w:val="Caption"/>
                               <w:rPr>
                                 <w:rFonts w:eastAsiaTheme="majorEastAsia" w:cstheme="minorHAnsi"/>
                                 <w:noProof/>
@@ -2922,13 +3115,8 @@
                                 <w:lang w:val="en-GB"/>
                               </w:rPr>
                             </w:pPr>
-                            <w:proofErr w:type="spellStart"/>
                             <w:r>
-                              <w:t>Figure</w:t>
-                            </w:r>
-                            <w:proofErr w:type="spellEnd"/>
-                            <w:r>
-                              <w:t xml:space="preserve"> </w:t>
+                              <w:t xml:space="preserve">Figure </w:t>
                             </w:r>
                             <w:r>
                               <w:fldChar w:fldCharType="begin"/>
@@ -2949,13 +3137,8 @@
                               <w:fldChar w:fldCharType="end"/>
                             </w:r>
                             <w:r>
-                              <w:t xml:space="preserve">: PCA </w:t>
+                              <w:t>: PCA biplot</w:t>
                             </w:r>
-                            <w:proofErr w:type="spellStart"/>
-                            <w:r>
-                              <w:t>biplot</w:t>
-                            </w:r>
-                            <w:proofErr w:type="spellEnd"/>
                           </w:p>
                         </w:txbxContent>
                       </wps:txbx>
@@ -3168,7 +3351,6 @@
           <w:kern w:val="28"/>
           <w:lang w:val="en-GB"/>
         </w:rPr>
-        <w:lastRenderedPageBreak/>
         <w:t xml:space="preserve">The biplot shows that certain variables are heavy correlated, where other are loosely correlated or not at all. The plotting of PC1 against PC2 showed </w:t>
       </w:r>
       <w:r>
@@ -3214,7 +3396,7 @@
           <w:kern w:val="28"/>
           <w:lang w:val="en-GB"/>
         </w:rPr>
-        <w:t xml:space="preserve">ple. But, known is that the ‘tail’ of the cluster consists of FL variables, which are not correlated to the scatter variables, as is shown in the biplot. So, these group together. </w:t>
+        <w:t xml:space="preserve">ple. But, known is that the ‘tail’ of the cluster consists of FL variables, which are not correlated to the scatter variables, as is shown in the biplot. </w:t>
       </w:r>
     </w:p>
     <w:p>
@@ -3238,7 +3420,17 @@
     </w:p>
     <w:p>
       <w:pPr>
-        <w:pStyle w:val="Kop1"/>
+        <w:rPr>
+          <w:rFonts w:eastAsiaTheme="majorEastAsia" w:cstheme="minorHAnsi"/>
+          <w:spacing w:val="-10"/>
+          <w:kern w:val="28"/>
+          <w:lang w:val="en-GB"/>
+        </w:rPr>
+      </w:pPr>
+    </w:p>
+    <w:p>
+      <w:pPr>
+        <w:pStyle w:val="Heading1"/>
         <w:rPr>
           <w:lang w:val="en-US"/>
         </w:rPr>
@@ -3259,34 +3451,127 @@
     </w:p>
     <w:p>
       <w:pPr>
-        <w:rPr>
-          <w:lang w:val="en-US"/>
-        </w:rPr>
-      </w:pPr>
-      <w:r>
-        <w:rPr>
-          <w:lang w:val="en-US"/>
-        </w:rPr>
-        <w:t>The biggest flaw in this first half, was the understanding of the dataset. If we earlier had known the structure and organization of the data. Some unk</w:t>
-      </w:r>
-      <w:r>
-        <w:rPr>
-          <w:lang w:val="en-US"/>
-        </w:rPr>
-        <w:t xml:space="preserve">nows could be filtered out sooner. This was a case of a certain lack of clear communication between the client and us. This point is and big one to improve in the future. </w:t>
-      </w:r>
-    </w:p>
-    <w:p>
-      <w:pPr>
-        <w:rPr>
-          <w:lang w:val="en-US"/>
-        </w:rPr>
-      </w:pPr>
-      <w:r>
-        <w:rPr>
-          <w:lang w:val="en-US"/>
-        </w:rPr>
-        <w:t>At our opinion, we spent to long on the data exploration. Our initial goal was to do the exploration within one sprint in stead of two. But these things happen, and it was a good and e</w:t>
+        <w:pStyle w:val="NoSpacing"/>
+        <w:rPr>
+          <w:lang w:val="en-US"/>
+        </w:rPr>
+      </w:pPr>
+      <w:r>
+        <w:rPr>
+          <w:lang w:val="en-US"/>
+        </w:rPr>
+        <w:t>The biggest flaw in this first half, was the understanding of the dataset.</w:t>
+      </w:r>
+      <w:r>
+        <w:rPr>
+          <w:lang w:val="en-US"/>
+        </w:rPr>
+        <w:t xml:space="preserve"> The dataset had a lot of</w:t>
+      </w:r>
+    </w:p>
+    <w:p>
+      <w:pPr>
+        <w:pStyle w:val="NoSpacing"/>
+        <w:rPr>
+          <w:lang w:val="en-US"/>
+        </w:rPr>
+      </w:pPr>
+      <w:r>
+        <w:rPr>
+          <w:lang w:val="en-US"/>
+        </w:rPr>
+        <w:t xml:space="preserve">uncertainties to be discovered. This took more time than expected. </w:t>
+      </w:r>
+      <w:r>
+        <w:rPr>
+          <w:lang w:val="en-US"/>
+        </w:rPr>
+        <w:t xml:space="preserve">This was a case of a certain lack of clear communication between the client and us. This </w:t>
+      </w:r>
+      <w:r>
+        <w:rPr>
+          <w:lang w:val="en-US"/>
+        </w:rPr>
+        <w:t xml:space="preserve">is a </w:t>
+      </w:r>
+      <w:r>
+        <w:rPr>
+          <w:lang w:val="en-US"/>
+        </w:rPr>
+        <w:t xml:space="preserve">point </w:t>
+      </w:r>
+      <w:r>
+        <w:rPr>
+          <w:lang w:val="en-US"/>
+        </w:rPr>
+        <w:t xml:space="preserve">to </w:t>
+      </w:r>
+      <w:r>
+        <w:rPr>
+          <w:lang w:val="en-US"/>
+        </w:rPr>
+        <w:t xml:space="preserve">improve in the future. </w:t>
+      </w:r>
+    </w:p>
+    <w:p>
+      <w:pPr>
+        <w:rPr>
+          <w:lang w:val="en-US"/>
+        </w:rPr>
+      </w:pPr>
+      <w:r>
+        <w:rPr>
+          <w:lang w:val="en-US"/>
+        </w:rPr>
+        <w:t xml:space="preserve">At our opinion, we spent to long on the data exploration. Our initial goal was to do the exploration within one sprint in stead of </w:t>
+      </w:r>
+      <w:r>
+        <w:rPr>
+          <w:lang w:val="en-US"/>
+        </w:rPr>
+        <w:t>two,</w:t>
+      </w:r>
+      <w:r>
+        <w:rPr>
+          <w:lang w:val="en-US"/>
+        </w:rPr>
+        <w:t xml:space="preserve"> </w:t>
+      </w:r>
+      <w:r>
+        <w:rPr>
+          <w:lang w:val="en-US"/>
+        </w:rPr>
+        <w:t>b</w:t>
+      </w:r>
+      <w:r>
+        <w:rPr>
+          <w:lang w:val="en-US"/>
+        </w:rPr>
+        <w:t>ut these things happen</w:t>
+      </w:r>
+      <w:r>
+        <w:rPr>
+          <w:lang w:val="en-US"/>
+        </w:rPr>
+        <w:t>.</w:t>
+      </w:r>
+      <w:r>
+        <w:rPr>
+          <w:lang w:val="en-US"/>
+        </w:rPr>
+        <w:t xml:space="preserve"> </w:t>
+      </w:r>
+      <w:r>
+        <w:rPr>
+          <w:lang w:val="en-US"/>
+        </w:rPr>
+        <w:t>I</w:t>
+      </w:r>
+      <w:r>
+        <w:rPr>
+          <w:lang w:val="en-US"/>
+        </w:rPr>
+        <w:t>t was a good and e</w:t>
       </w:r>
       <w:r>
         <w:rPr>
@@ -3298,21 +3583,104 @@
         <w:rPr>
           <w:lang w:val="en-US"/>
         </w:rPr>
-        <w:t xml:space="preserve"> moment for our as project group. </w:t>
-      </w:r>
-    </w:p>
-    <w:p>
-      <w:pPr>
-        <w:rPr>
-          <w:lang w:val="en-US"/>
-        </w:rPr>
-      </w:pPr>
-      <w:r>
-        <w:rPr>
-          <w:lang w:val="en-US"/>
-        </w:rPr>
-        <w:t>The strength of this first half was the determination of going trough the difficulties along the way. And  trying to get a result form, what was for us, a messy dataset. And we are very please with the outcome so far.</w:t>
-      </w:r>
+        <w:t xml:space="preserve"> moment. </w:t>
+      </w:r>
+    </w:p>
+    <w:p>
+      <w:pPr>
+        <w:pStyle w:val="NoSpacing"/>
+        <w:rPr>
+          <w:lang w:val="en-US"/>
+        </w:rPr>
+      </w:pPr>
+      <w:r>
+        <w:rPr>
+          <w:lang w:val="en-US"/>
+        </w:rPr>
+        <w:t xml:space="preserve">The strength of this first half was the determination of going trough the difficulties along the way. </w:t>
+      </w:r>
+      <w:r>
+        <w:rPr>
+          <w:lang w:val="en-US"/>
+        </w:rPr>
+        <w:t>T</w:t>
+      </w:r>
+      <w:r>
+        <w:rPr>
+          <w:lang w:val="en-US"/>
+        </w:rPr>
+        <w:t>rying to get a result f</w:t>
+      </w:r>
+      <w:r>
+        <w:rPr>
+          <w:lang w:val="en-US"/>
+        </w:rPr>
+        <w:t>r</w:t>
+      </w:r>
+      <w:r>
+        <w:rPr>
+          <w:lang w:val="en-US"/>
+        </w:rPr>
+        <w:t>om</w:t>
+      </w:r>
+      <w:r>
+        <w:rPr>
+          <w:lang w:val="en-US"/>
+        </w:rPr>
+        <w:t xml:space="preserve"> </w:t>
+      </w:r>
+      <w:r>
+        <w:rPr>
+          <w:lang w:val="en-US"/>
+        </w:rPr>
+        <w:t>a messy dataset</w:t>
+      </w:r>
+      <w:r>
+        <w:rPr>
+          <w:lang w:val="en-US"/>
+        </w:rPr>
+        <w:t xml:space="preserve"> was difficult, but the outcome </w:t>
+      </w:r>
+      <w:r>
+        <w:rPr>
+          <w:lang w:val="en-US"/>
+        </w:rPr>
+        <w:t xml:space="preserve">provided something to </w:t>
+      </w:r>
+    </w:p>
+    <w:p>
+      <w:pPr>
+        <w:pStyle w:val="NoSpacing"/>
+        <w:rPr>
+          <w:lang w:val="en-US"/>
+        </w:rPr>
+      </w:pPr>
+      <w:r>
+        <w:rPr>
+          <w:lang w:val="en-US"/>
+        </w:rPr>
+        <w:t xml:space="preserve">use </w:t>
+      </w:r>
+      <w:r>
+        <w:rPr>
+          <w:lang w:val="en-US"/>
+        </w:rPr>
+        <w:t>in</w:t>
+      </w:r>
+      <w:r>
+        <w:rPr>
+          <w:lang w:val="en-US"/>
+        </w:rPr>
+        <w:t xml:space="preserve"> the development of the machine learning model. </w:t>
+      </w:r>
+    </w:p>
+    <w:p>
+      <w:pPr>
+        <w:pStyle w:val="NoSpacing"/>
+        <w:rPr>
+          <w:lang w:val="en-US"/>
+        </w:rPr>
+      </w:pPr>
     </w:p>
     <w:p>
       <w:pPr>
@@ -3467,7 +3835,7 @@
       </w:rPr>
     </w:lvl>
   </w:abstractNum>
-  <w:num w:numId="1" w16cid:durableId="957880413">
+  <w:num w:numId="1">
     <w:abstractNumId w:val="0"/>
   </w:num>
 </w:numbering>
@@ -3481,7 +3849,7 @@
         <w:rFonts w:asciiTheme="minorHAnsi" w:eastAsiaTheme="minorHAnsi" w:hAnsiTheme="minorHAnsi" w:cstheme="minorBidi"/>
         <w:sz w:val="22"/>
         <w:szCs w:val="22"/>
-        <w:lang w:eastAsia="en-US" w:bidi="ar-SA"/>
+        <w:lang w:val="en-NL" w:eastAsia="en-US" w:bidi="ar-SA"/>
       </w:rPr>
     </w:rPrDefault>
     <w:pPrDefault>
@@ -3868,18 +4236,18 @@
     <w:lsdException w:name="Unresolved Mention" w:semiHidden="1" w:unhideWhenUsed="1"/>
     <w:lsdException w:name="Smart Link" w:semiHidden="1" w:unhideWhenUsed="1"/>
   </w:latentStyles>
-  <w:style w:type="paragraph" w:default="1" w:styleId="Standaard">
+  <w:style w:type="paragraph" w:default="1" w:styleId="Normal">
     <w:name w:val="Normal"/>
     <w:qFormat/>
     <w:rPr>
       <w:lang w:val="nl-NL"/>
     </w:rPr>
   </w:style>
-  <w:style w:type="paragraph" w:styleId="Kop1">
+  <w:style w:type="paragraph" w:styleId="Heading1">
     <w:name w:val="heading 1"/>
-    <w:basedOn w:val="Standaard"/>
-    <w:next w:val="Standaard"/>
-    <w:link w:val="Kop1Char"/>
+    <w:basedOn w:val="Normal"/>
+    <w:next w:val="Normal"/>
+    <w:link w:val="Heading1Char"/>
     <w:uiPriority w:val="9"/>
     <w:qFormat/>
     <w:rsid w:val="00085F83"/>
@@ -3897,12 +4265,13 @@
       <w:lang w:val="en-GB"/>
     </w:rPr>
   </w:style>
-  <w:style w:type="character" w:default="1" w:styleId="Standaardalinea-lettertype">
+  <w:style w:type="character" w:default="1" w:styleId="DefaultParagraphFont">
     <w:name w:val="Default Paragraph Font"/>
     <w:uiPriority w:val="1"/>
+    <w:semiHidden/>
     <w:unhideWhenUsed/>
   </w:style>
-  <w:style w:type="table" w:default="1" w:styleId="Standaardtabel">
+  <w:style w:type="table" w:default="1" w:styleId="TableNormal">
     <w:name w:val="Normal Table"/>
     <w:uiPriority w:val="99"/>
     <w:semiHidden/>
@@ -3917,16 +4286,16 @@
       </w:tblCellMar>
     </w:tblPr>
   </w:style>
-  <w:style w:type="numbering" w:default="1" w:styleId="Geenlijst">
+  <w:style w:type="numbering" w:default="1" w:styleId="NoList">
     <w:name w:val="No List"/>
     <w:uiPriority w:val="99"/>
     <w:semiHidden/>
     <w:unhideWhenUsed/>
   </w:style>
-  <w:style w:type="character" w:customStyle="1" w:styleId="Kop1Char">
-    <w:name w:val="Kop 1 Char"/>
-    <w:basedOn w:val="Standaardalinea-lettertype"/>
-    <w:link w:val="Kop1"/>
+  <w:style w:type="character" w:customStyle="1" w:styleId="Heading1Char">
+    <w:name w:val="Heading 1 Char"/>
+    <w:basedOn w:val="DefaultParagraphFont"/>
+    <w:link w:val="Heading1"/>
     <w:uiPriority w:val="9"/>
     <w:rsid w:val="00085F83"/>
     <w:rPr>
@@ -3937,9 +4306,9 @@
       <w:lang w:val="en-GB"/>
     </w:rPr>
   </w:style>
-  <w:style w:type="paragraph" w:styleId="Geenafstand">
+  <w:style w:type="paragraph" w:styleId="NoSpacing">
     <w:name w:val="No Spacing"/>
-    <w:link w:val="GeenafstandChar"/>
+    <w:link w:val="NoSpacingChar"/>
     <w:uiPriority w:val="1"/>
     <w:qFormat/>
     <w:rsid w:val="00085F83"/>
@@ -3950,9 +4319,9 @@
       <w:lang w:val="nl-NL"/>
     </w:rPr>
   </w:style>
-  <w:style w:type="paragraph" w:styleId="Lijstalinea">
+  <w:style w:type="paragraph" w:styleId="ListParagraph">
     <w:name w:val="List Paragraph"/>
-    <w:basedOn w:val="Standaard"/>
+    <w:basedOn w:val="Normal"/>
     <w:uiPriority w:val="34"/>
     <w:qFormat/>
     <w:rsid w:val="00113FE6"/>
@@ -3961,10 +4330,10 @@
       <w:contextualSpacing/>
     </w:pPr>
   </w:style>
-  <w:style w:type="character" w:customStyle="1" w:styleId="GeenafstandChar">
-    <w:name w:val="Geen afstand Char"/>
-    <w:basedOn w:val="Standaardalinea-lettertype"/>
-    <w:link w:val="Geenafstand"/>
+  <w:style w:type="character" w:customStyle="1" w:styleId="NoSpacingChar">
+    <w:name w:val="No Spacing Char"/>
+    <w:basedOn w:val="DefaultParagraphFont"/>
+    <w:link w:val="NoSpacing"/>
     <w:uiPriority w:val="1"/>
     <w:rsid w:val="00324473"/>
     <w:rPr>
@@ -3973,7 +4342,7 @@
   </w:style>
   <w:style w:type="character" w:styleId="Hyperlink">
     <w:name w:val="Hyperlink"/>
-    <w:basedOn w:val="Standaardalinea-lettertype"/>
+    <w:basedOn w:val="DefaultParagraphFont"/>
     <w:uiPriority w:val="99"/>
     <w:unhideWhenUsed/>
     <w:rsid w:val="00B72A79"/>
@@ -3982,9 +4351,9 @@
       <w:u w:val="single"/>
     </w:rPr>
   </w:style>
-  <w:style w:type="character" w:styleId="Onopgelostemelding">
+  <w:style w:type="character" w:styleId="UnresolvedMention">
     <w:name w:val="Unresolved Mention"/>
-    <w:basedOn w:val="Standaardalinea-lettertype"/>
+    <w:basedOn w:val="DefaultParagraphFont"/>
     <w:uiPriority w:val="99"/>
     <w:semiHidden/>
     <w:unhideWhenUsed/>
@@ -3994,10 +4363,10 @@
       <w:shd w:val="clear" w:color="auto" w:fill="E1DFDD"/>
     </w:rPr>
   </w:style>
-  <w:style w:type="paragraph" w:styleId="Bijschrift">
+  <w:style w:type="paragraph" w:styleId="Caption">
     <w:name w:val="caption"/>
-    <w:basedOn w:val="Standaard"/>
-    <w:next w:val="Standaard"/>
+    <w:basedOn w:val="Normal"/>
+    <w:next w:val="Normal"/>
     <w:uiPriority w:val="35"/>
     <w:unhideWhenUsed/>
     <w:qFormat/>

</xml_diff>